<commit_message>
Testing report D04(3 CONVOCATORIA)
</commit_message>
<xml_diff>
--- a/reports/Student4/D04/Testing_Report_Student_4.docx
+++ b/reports/Student4/D04/Testing_Report_Student_4.docx
@@ -286,7 +286,19 @@
               <w:rPr>
                 <w:rFonts w:ascii="Aptos" w:eastAsia="Aptos" w:hAnsi="Aptos" w:cs="Aptos"/>
               </w:rPr>
-              <w:t>V1.0</w:t>
+              <w:t>V</w:t>
+            </w:r>
+            <w:r>
+              <w:rPr>
+                <w:rFonts w:ascii="Aptos" w:eastAsia="Aptos" w:hAnsi="Aptos" w:cs="Aptos"/>
+              </w:rPr>
+              <w:t>2</w:t>
+            </w:r>
+            <w:r>
+              <w:rPr>
+                <w:rFonts w:ascii="Aptos" w:eastAsia="Aptos" w:hAnsi="Aptos" w:cs="Aptos"/>
+              </w:rPr>
+              <w:t>.0</w:t>
             </w:r>
           </w:p>
         </w:tc>
@@ -348,12 +360,21 @@
                 <w:rFonts w:ascii="Aptos" w:eastAsia="Aptos" w:hAnsi="Aptos" w:cs="Aptos"/>
               </w:rPr>
             </w:pPr>
+            <w:proofErr w:type="spellStart"/>
             <w:r>
               <w:rPr>
                 <w:rFonts w:ascii="Aptos" w:eastAsia="Aptos" w:hAnsi="Aptos" w:cs="Aptos"/>
                 <w:lang w:val="es-ES"/>
               </w:rPr>
-              <w:t>Group: 21</w:t>
+              <w:t>Group</w:t>
+            </w:r>
+            <w:proofErr w:type="spellEnd"/>
+            <w:r>
+              <w:rPr>
+                <w:rFonts w:ascii="Aptos" w:eastAsia="Aptos" w:hAnsi="Aptos" w:cs="Aptos"/>
+                <w:lang w:val="es-ES"/>
+              </w:rPr>
+              <w:t>: 21</w:t>
             </w:r>
           </w:p>
         </w:tc>
@@ -378,6 +399,7 @@
                 <w:rFonts w:ascii="Aptos" w:eastAsia="Aptos" w:hAnsi="Aptos" w:cs="Aptos"/>
               </w:rPr>
             </w:pPr>
+            <w:proofErr w:type="spellStart"/>
             <w:r>
               <w:rPr>
                 <w:rFonts w:ascii="Aptos" w:eastAsia="Aptos" w:hAnsi="Aptos" w:cs="Aptos"/>
@@ -385,6 +407,7 @@
               </w:rPr>
               <w:t>Members</w:t>
             </w:r>
+            <w:proofErr w:type="spellEnd"/>
           </w:p>
         </w:tc>
         <w:tc>
@@ -677,12 +700,21 @@
                 <w:rFonts w:ascii="Aptos" w:eastAsia="Aptos" w:hAnsi="Aptos" w:cs="Aptos"/>
               </w:rPr>
             </w:pPr>
+            <w:proofErr w:type="spellStart"/>
             <w:r>
               <w:rPr>
                 <w:rFonts w:ascii="Aptos" w:eastAsia="Aptos" w:hAnsi="Aptos" w:cs="Aptos"/>
                 <w:lang w:val="es-ES"/>
               </w:rPr>
-              <w:t>Periáñez Franco, Luis Javier</w:t>
+              <w:t>Periáñez</w:t>
+            </w:r>
+            <w:proofErr w:type="spellEnd"/>
+            <w:r>
+              <w:rPr>
+                <w:rFonts w:ascii="Aptos" w:eastAsia="Aptos" w:hAnsi="Aptos" w:cs="Aptos"/>
+                <w:lang w:val="es-ES"/>
+              </w:rPr>
+              <w:t xml:space="preserve"> Franco, Luis Javier</w:t>
             </w:r>
           </w:p>
         </w:tc>
@@ -783,6 +815,7 @@
           <w:docPartUnique/>
         </w:docPartObj>
       </w:sdtPr>
+      <w:sdtEndPr/>
       <w:sdtContent>
         <w:p>
           <w:pPr>
@@ -1192,14 +1225,21 @@
       </w:pPr>
       <w:bookmarkStart w:id="0" w:name="_Toc167735894"/>
       <w:r>
-        <w:lastRenderedPageBreak/>
         <w:t>Executive Summary</w:t>
       </w:r>
       <w:bookmarkEnd w:id="0"/>
     </w:p>
     <w:p>
       <w:r>
-        <w:t>This report contains the information obtained through the execution of functional and performance tests. In order to show that the indicated methodology has been followed and the conclusions we have reached after the tests.</w:t>
+        <w:t xml:space="preserve">This report contains the information obtained through the execution of functional and performance tests. </w:t>
+      </w:r>
+      <w:proofErr w:type="gramStart"/>
+      <w:r>
+        <w:t>In order to</w:t>
+      </w:r>
+      <w:proofErr w:type="gramEnd"/>
+      <w:r>
+        <w:t xml:space="preserve"> show that the indicated methodology has been followed and the conclusions we have reached after the tests.</w:t>
       </w:r>
     </w:p>
     <w:p/>
@@ -1427,6 +1467,79 @@
           </w:p>
         </w:tc>
       </w:tr>
+      <w:tr>
+        <w:trPr>
+          <w:trHeight w:val="300"/>
+        </w:trPr>
+        <w:tc>
+          <w:tcPr>
+            <w:tcW w:w="2266" w:type="dxa"/>
+            <w:tcMar>
+              <w:left w:w="105" w:type="dxa"/>
+              <w:right w:w="105" w:type="dxa"/>
+            </w:tcMar>
+          </w:tcPr>
+          <w:p>
+            <w:pPr>
+              <w:jc w:val="center"/>
+              <w:rPr>
+                <w:rFonts w:ascii="Aptos" w:eastAsia="Aptos" w:hAnsi="Aptos" w:cs="Aptos"/>
+              </w:rPr>
+            </w:pPr>
+            <w:r>
+              <w:rPr>
+                <w:rFonts w:ascii="Aptos" w:eastAsia="Aptos" w:hAnsi="Aptos" w:cs="Aptos"/>
+              </w:rPr>
+              <w:t>v2r0</w:t>
+            </w:r>
+          </w:p>
+        </w:tc>
+        <w:tc>
+          <w:tcPr>
+            <w:tcW w:w="3895" w:type="dxa"/>
+            <w:tcMar>
+              <w:left w:w="105" w:type="dxa"/>
+              <w:right w:w="105" w:type="dxa"/>
+            </w:tcMar>
+          </w:tcPr>
+          <w:p>
+            <w:pPr>
+              <w:jc w:val="center"/>
+              <w:rPr>
+                <w:rFonts w:ascii="Aptos" w:eastAsia="Aptos" w:hAnsi="Aptos" w:cs="Aptos"/>
+              </w:rPr>
+            </w:pPr>
+            <w:r>
+              <w:rPr>
+                <w:rFonts w:ascii="Aptos" w:eastAsia="Aptos" w:hAnsi="Aptos" w:cs="Aptos"/>
+              </w:rPr>
+              <w:t>19/10/2024</w:t>
+            </w:r>
+          </w:p>
+        </w:tc>
+        <w:tc>
+          <w:tcPr>
+            <w:tcW w:w="3199" w:type="dxa"/>
+            <w:tcMar>
+              <w:left w:w="105" w:type="dxa"/>
+              <w:right w:w="105" w:type="dxa"/>
+            </w:tcMar>
+          </w:tcPr>
+          <w:p>
+            <w:pPr>
+              <w:rPr>
+                <w:rFonts w:ascii="Aptos" w:eastAsia="Aptos" w:hAnsi="Aptos" w:cs="Aptos"/>
+              </w:rPr>
+            </w:pPr>
+            <w:r>
+              <w:rPr>
+                <w:rFonts w:ascii="Aptos" w:eastAsia="Aptos" w:hAnsi="Aptos" w:cs="Aptos"/>
+              </w:rPr>
+              <w:t>Last version</w:t>
+            </w:r>
+          </w:p>
+        </w:tc>
+      </w:tr>
     </w:tbl>
     <w:p/>
     <w:p>
@@ -1499,7 +1612,6 @@
     </w:p>
     <w:p>
       <w:r>
-        <w:lastRenderedPageBreak/>
         <w:t>The tests have been performed following the methodology proposed in the theory slides, obtaining as much coverage as possible.</w:t>
       </w:r>
     </w:p>
@@ -1754,7 +1866,6 @@
         <w:pStyle w:val="Prrafodelista"/>
       </w:pPr>
       <w:r>
-        <w:lastRenderedPageBreak/>
         <w:t xml:space="preserve">The test of the create functionality consisted in creating </w:t>
       </w:r>
       <w:r>
@@ -1811,7 +1922,15 @@
         <w:t>update</w:t>
       </w:r>
       <w:r>
-        <w:t xml:space="preserve"> functionality consisted in </w:t>
+        <w:t xml:space="preserve"> functionality consisted </w:t>
+      </w:r>
+      <w:proofErr w:type="gramStart"/>
+      <w:r>
+        <w:t>in</w:t>
+      </w:r>
+      <w:proofErr w:type="gramEnd"/>
+      <w:r>
+        <w:t xml:space="preserve"> </w:t>
       </w:r>
       <w:r>
         <w:t>updating</w:t>
@@ -2175,7 +2294,6 @@
         <w:pStyle w:val="Prrafodelista"/>
       </w:pPr>
       <w:r>
-        <w:lastRenderedPageBreak/>
         <w:t>The test of the list-</w:t>
       </w:r>
       <w:r>
@@ -2234,7 +2352,15 @@
         <w:pStyle w:val="Prrafodelista"/>
       </w:pPr>
       <w:r>
-        <w:t>The test of the show functionality consisted of viewing the details of a</w:t>
+        <w:t xml:space="preserve">The test of the </w:t>
+      </w:r>
+      <w:proofErr w:type="gramStart"/>
+      <w:r>
+        <w:t>show</w:t>
+      </w:r>
+      <w:proofErr w:type="gramEnd"/>
+      <w:r>
+        <w:t xml:space="preserve"> functionality consisted of viewing the details of a</w:t>
       </w:r>
       <w:r>
         <w:t>n</w:t>
@@ -2390,7 +2516,15 @@
         <w:t>update</w:t>
       </w:r>
       <w:r>
-        <w:t xml:space="preserve"> functionality consisted in </w:t>
+        <w:t xml:space="preserve"> functionality consisted </w:t>
+      </w:r>
+      <w:proofErr w:type="gramStart"/>
+      <w:r>
+        <w:t>in</w:t>
+      </w:r>
+      <w:proofErr w:type="gramEnd"/>
+      <w:r>
+        <w:t xml:space="preserve"> </w:t>
       </w:r>
       <w:r>
         <w:t>updating</w:t>
@@ -2636,8 +2770,13 @@
           <w:szCs w:val="32"/>
         </w:rPr>
       </w:pPr>
-      <w:r>
-        <w:t>Analysing performance</w:t>
+      <w:proofErr w:type="spellStart"/>
+      <w:r>
+        <w:t>Analysing</w:t>
+      </w:r>
+      <w:proofErr w:type="spellEnd"/>
+      <w:r>
+        <w:t xml:space="preserve"> performance</w:t>
       </w:r>
     </w:p>
     <w:p>
@@ -2662,16 +2801,14 @@
         <w:rPr>
           <w:b/>
           <w:bCs/>
-          <w:noProof/>
           <w:sz w:val="32"/>
           <w:szCs w:val="32"/>
         </w:rPr>
-        <w:lastRenderedPageBreak/>
         <w:drawing>
-          <wp:inline distT="0" distB="0" distL="0" distR="0" wp14:anchorId="79792AA3" wp14:editId="7D4AD47C">
-            <wp:extent cx="5596750" cy="2110740"/>
-            <wp:effectExtent l="0" t="0" r="4445" b="3810"/>
-            <wp:docPr id="47394769" name="Imagen 1" descr="Gráfico, Gráfico en cascada&#10;&#10;Descripción generada automáticamente"/>
+          <wp:inline distT="0" distB="0" distL="0" distR="0" wp14:anchorId="3A19ADC5" wp14:editId="583A7002">
+            <wp:extent cx="5943600" cy="2317115"/>
+            <wp:effectExtent l="0" t="0" r="0" b="6985"/>
+            <wp:docPr id="250156704" name="Imagen 1" descr="Gráfico, Gráfico en cascada&#10;&#10;Descripción generada automáticamente"/>
             <wp:cNvGraphicFramePr>
               <a:graphicFrameLocks xmlns:a="http://schemas.openxmlformats.org/drawingml/2006/main" noChangeAspect="1"/>
             </wp:cNvGraphicFramePr>
@@ -2679,7 +2816,7 @@
               <a:graphicData uri="http://schemas.openxmlformats.org/drawingml/2006/picture">
                 <pic:pic xmlns:pic="http://schemas.openxmlformats.org/drawingml/2006/picture">
                   <pic:nvPicPr>
-                    <pic:cNvPr id="47394769" name="Imagen 1" descr="Gráfico, Gráfico en cascada&#10;&#10;Descripción generada automáticamente"/>
+                    <pic:cNvPr id="250156704" name="Imagen 1" descr="Gráfico, Gráfico en cascada&#10;&#10;Descripción generada automáticamente"/>
                     <pic:cNvPicPr/>
                   </pic:nvPicPr>
                   <pic:blipFill>
@@ -2691,7 +2828,7 @@
                   <pic:spPr>
                     <a:xfrm>
                       <a:off x="0" y="0"/>
-                      <a:ext cx="5604572" cy="2113690"/>
+                      <a:ext cx="5943600" cy="2317115"/>
                     </a:xfrm>
                     <a:prstGeom prst="rect">
                       <a:avLst/>
@@ -2748,14 +2885,11 @@
         <w:ind w:left="360"/>
       </w:pPr>
       <w:r>
-        <w:rPr>
-          <w:noProof/>
-        </w:rPr>
         <w:drawing>
-          <wp:inline distT="0" distB="0" distL="0" distR="0" wp14:anchorId="11AB2FE1" wp14:editId="4A495EE1">
-            <wp:extent cx="5943600" cy="2073910"/>
-            <wp:effectExtent l="0" t="0" r="0" b="2540"/>
-            <wp:docPr id="1865008027" name="Imagen 1" descr="Gráfico, Gráfico en cascada&#10;&#10;Descripción generada automáticamente"/>
+          <wp:inline distT="0" distB="0" distL="0" distR="0" wp14:anchorId="1423C8B2" wp14:editId="3EB5A62B">
+            <wp:extent cx="5943600" cy="2185670"/>
+            <wp:effectExtent l="0" t="0" r="0" b="5080"/>
+            <wp:docPr id="390829930" name="Imagen 1" descr="Interfaz de usuario gráfica, Gráfico, Gráfico de dispersión&#10;&#10;Descripción generada automáticamente"/>
             <wp:cNvGraphicFramePr>
               <a:graphicFrameLocks xmlns:a="http://schemas.openxmlformats.org/drawingml/2006/main" noChangeAspect="1"/>
             </wp:cNvGraphicFramePr>
@@ -2763,7 +2897,7 @@
               <a:graphicData uri="http://schemas.openxmlformats.org/drawingml/2006/picture">
                 <pic:pic xmlns:pic="http://schemas.openxmlformats.org/drawingml/2006/picture">
                   <pic:nvPicPr>
-                    <pic:cNvPr id="1865008027" name="Imagen 1" descr="Gráfico, Gráfico en cascada&#10;&#10;Descripción generada automáticamente"/>
+                    <pic:cNvPr id="390829930" name="Imagen 1" descr="Interfaz de usuario gráfica, Gráfico, Gráfico de dispersión&#10;&#10;Descripción generada automáticamente"/>
                     <pic:cNvPicPr/>
                   </pic:nvPicPr>
                   <pic:blipFill>
@@ -2775,7 +2909,7 @@
                   <pic:spPr>
                     <a:xfrm>
                       <a:off x="0" y="0"/>
-                      <a:ext cx="5943600" cy="2073910"/>
+                      <a:ext cx="5943600" cy="2185670"/>
                     </a:xfrm>
                     <a:prstGeom prst="rect">
                       <a:avLst/>
@@ -2806,12 +2940,11 @@
     </w:p>
     <w:p>
       <w:r>
-        <w:lastRenderedPageBreak/>
         <w:drawing>
-          <wp:inline distT="0" distB="0" distL="0" distR="0" wp14:anchorId="54BBF2F5" wp14:editId="2AF0F374">
-            <wp:extent cx="5943600" cy="2414905"/>
+          <wp:inline distT="0" distB="0" distL="0" distR="0" wp14:anchorId="1B283901" wp14:editId="6E901576">
+            <wp:extent cx="5943600" cy="2681605"/>
             <wp:effectExtent l="0" t="0" r="0" b="4445"/>
-            <wp:docPr id="595790329" name="Imagen 1" descr="Interfaz de usuario gráfica, Aplicación, Tabla, Excel&#10;&#10;Descripción generada automáticamente"/>
+            <wp:docPr id="204132977" name="Imagen 1" descr="Interfaz de usuario gráfica, Aplicación, Tabla, Excel&#10;&#10;Descripción generada automáticamente"/>
             <wp:cNvGraphicFramePr>
               <a:graphicFrameLocks xmlns:a="http://schemas.openxmlformats.org/drawingml/2006/main" noChangeAspect="1"/>
             </wp:cNvGraphicFramePr>
@@ -2819,7 +2952,7 @@
               <a:graphicData uri="http://schemas.openxmlformats.org/drawingml/2006/picture">
                 <pic:pic xmlns:pic="http://schemas.openxmlformats.org/drawingml/2006/picture">
                   <pic:nvPicPr>
-                    <pic:cNvPr id="595790329" name="Imagen 1" descr="Interfaz de usuario gráfica, Aplicación, Tabla, Excel&#10;&#10;Descripción generada automáticamente"/>
+                    <pic:cNvPr id="204132977" name="Imagen 1" descr="Interfaz de usuario gráfica, Aplicación, Tabla, Excel&#10;&#10;Descripción generada automáticamente"/>
                     <pic:cNvPicPr/>
                   </pic:nvPicPr>
                   <pic:blipFill>
@@ -2831,7 +2964,7 @@
                   <pic:spPr>
                     <a:xfrm>
                       <a:off x="0" y="0"/>
-                      <a:ext cx="5943600" cy="2414905"/>
+                      <a:ext cx="5943600" cy="2681605"/>
                     </a:xfrm>
                     <a:prstGeom prst="rect">
                       <a:avLst/>
@@ -2859,10 +2992,10 @@
     <w:p>
       <w:r>
         <w:drawing>
-          <wp:inline distT="0" distB="0" distL="0" distR="0" wp14:anchorId="2DB2AAE7" wp14:editId="22EA7B09">
-            <wp:extent cx="3985605" cy="2453853"/>
-            <wp:effectExtent l="0" t="0" r="0" b="3810"/>
-            <wp:docPr id="928120514" name="Imagen 1" descr="Tabla&#10;&#10;Descripción generada automáticamente"/>
+          <wp:inline distT="0" distB="0" distL="0" distR="0" wp14:anchorId="69D7FCDE" wp14:editId="2D4D0774">
+            <wp:extent cx="3863675" cy="2255715"/>
+            <wp:effectExtent l="0" t="0" r="3810" b="0"/>
+            <wp:docPr id="799450844" name="Imagen 1" descr="Tabla&#10;&#10;Descripción generada automáticamente"/>
             <wp:cNvGraphicFramePr>
               <a:graphicFrameLocks xmlns:a="http://schemas.openxmlformats.org/drawingml/2006/main" noChangeAspect="1"/>
             </wp:cNvGraphicFramePr>
@@ -2870,7 +3003,7 @@
               <a:graphicData uri="http://schemas.openxmlformats.org/drawingml/2006/picture">
                 <pic:pic xmlns:pic="http://schemas.openxmlformats.org/drawingml/2006/picture">
                   <pic:nvPicPr>
-                    <pic:cNvPr id="928120514" name="Imagen 1" descr="Tabla&#10;&#10;Descripción generada automáticamente"/>
+                    <pic:cNvPr id="799450844" name="Imagen 1" descr="Tabla&#10;&#10;Descripción generada automáticamente"/>
                     <pic:cNvPicPr/>
                   </pic:nvPicPr>
                   <pic:blipFill>
@@ -2882,7 +3015,7 @@
                   <pic:spPr>
                     <a:xfrm>
                       <a:off x="0" y="0"/>
-                      <a:ext cx="3985605" cy="2453853"/>
+                      <a:ext cx="3863675" cy="2255715"/>
                     </a:xfrm>
                     <a:prstGeom prst="rect">
                       <a:avLst/>
@@ -2900,16 +3033,29 @@
         <w:t>After the z-test the p-value (</w:t>
       </w:r>
       <w:r>
-        <w:t>Valor critic</w:t>
+        <w:t xml:space="preserve">Valor </w:t>
+      </w:r>
+      <w:proofErr w:type="spellStart"/>
+      <w:r>
+        <w:t>critic</w:t>
       </w:r>
       <w:r>
         <w:t>o</w:t>
       </w:r>
-      <w:r>
-        <w:t xml:space="preserve"> de z (dos colas) </w:t>
-      </w:r>
-      <w:r>
-        <w:t xml:space="preserve">) is in the range </w:t>
+      <w:proofErr w:type="spellEnd"/>
+      <w:r>
+        <w:t xml:space="preserve"> de z (dos colas</w:t>
+      </w:r>
+      <w:proofErr w:type="gramStart"/>
+      <w:r>
+        <w:t xml:space="preserve">) </w:t>
+      </w:r>
+      <w:r>
+        <w:t>)</w:t>
+      </w:r>
+      <w:proofErr w:type="gramEnd"/>
+      <w:r>
+        <w:t xml:space="preserve"> is in the range </w:t>
       </w:r>
       <w:r>
         <w:t>(</w:t>
@@ -2926,8 +3072,13 @@
       <w:r>
         <w:t xml:space="preserve">, where alpha = 0.05. Therefore, </w:t>
       </w:r>
-      <w:r>
-        <w:t xml:space="preserve">my changes </w:t>
+      <w:proofErr w:type="gramStart"/>
+      <w:r>
+        <w:t>my</w:t>
+      </w:r>
+      <w:proofErr w:type="gramEnd"/>
+      <w:r>
+        <w:t xml:space="preserve"> changes </w:t>
       </w:r>
       <w:r>
         <w:t>we</w:t>
@@ -2949,7 +3100,6 @@
         <w:spacing w:line="278" w:lineRule="auto"/>
       </w:pPr>
       <w:r>
-        <w:lastRenderedPageBreak/>
         <w:t>Profiling software</w:t>
       </w:r>
     </w:p>
@@ -2963,6 +3113,9 @@
         <w:pStyle w:val="Prrafodelista"/>
       </w:pPr>
       <w:r>
+        <w:rPr>
+          <w:noProof/>
+        </w:rPr>
         <w:drawing>
           <wp:inline distT="0" distB="0" distL="0" distR="0" wp14:anchorId="0DB58EC9" wp14:editId="29898A06">
             <wp:extent cx="5943600" cy="3133090"/>
@@ -3012,17 +3165,21 @@
       <w:r>
         <w:t xml:space="preserve">We see that, for example, the first one, which is </w:t>
       </w:r>
-      <w:r>
-        <w:t>sponsorshipPublish</w:t>
-      </w:r>
-      <w:r>
-        <w:t xml:space="preserve">Service </w:t>
-      </w:r>
-      <w:r>
-        <w:t>validate</w:t>
-      </w:r>
-      <w:r>
-        <w:t>(), is consuming a lot. But in Self time, we see that all the data is at 0.0ms, which means that it’s not the method that is consuming too much time, but the methods that it invokes</w:t>
+      <w:proofErr w:type="spellStart"/>
+      <w:r>
+        <w:t>sponsorshipPublishService</w:t>
+      </w:r>
+      <w:proofErr w:type="spellEnd"/>
+      <w:r>
+        <w:t xml:space="preserve"> </w:t>
+      </w:r>
+      <w:proofErr w:type="gramStart"/>
+      <w:r>
+        <w:t>validate(</w:t>
+      </w:r>
+      <w:proofErr w:type="gramEnd"/>
+      <w:r>
+        <w:t>), is consuming a lot. But in Self time, we see that all the data is at 0.0ms, which means that it’s not the method that is consuming too much time, but the methods that it invokes</w:t>
       </w:r>
     </w:p>
     <w:p>
@@ -3058,7 +3215,9 @@
         <w:ind w:left="360"/>
       </w:pPr>
       <w:r>
-        <w:lastRenderedPageBreak/>
+        <w:rPr>
+          <w:noProof/>
+        </w:rPr>
         <w:drawing>
           <wp:inline distT="0" distB="0" distL="0" distR="0" wp14:anchorId="7642D23A" wp14:editId="41264D7B">
             <wp:extent cx="5943600" cy="4213860"/>
@@ -4772,15 +4931,6 @@
   </w:num>
   <w:num w:numId="15" w16cid:durableId="714550531">
     <w:abstractNumId w:val="8"/>
-    <w:lvlOverride w:ilvl="0"/>
-    <w:lvlOverride w:ilvl="1"/>
-    <w:lvlOverride w:ilvl="2"/>
-    <w:lvlOverride w:ilvl="3"/>
-    <w:lvlOverride w:ilvl="4"/>
-    <w:lvlOverride w:ilvl="5"/>
-    <w:lvlOverride w:ilvl="6"/>
-    <w:lvlOverride w:ilvl="7"/>
-    <w:lvlOverride w:ilvl="8"/>
   </w:num>
 </w:numbering>
 </file>

</xml_diff>